<commit_message>
update bab 3 & boardgame.sql
</commit_message>
<xml_diff>
--- a/BAB III.docx
+++ b/BAB III.docx
@@ -7354,7 +7354,26 @@
     </w:p>
     <w:p>
       <w:pPr>
+        <w:keepNext/>
+        <w:keepLines/>
+        <w:widowControl w:val="0"/>
         <w:spacing w:after="0" w:line="360" w:lineRule="auto"/>
+        <w:contextualSpacing/>
+        <w:outlineLvl w:val="1"/>
+        <w:rPr>
+          <w:rFonts w:ascii="Times New Roman" w:eastAsia="Times New Roman" w:hAnsi="Times New Roman" w:cs="Times New Roman"/>
+          <w:b/>
+          <w:color w:val="000000"/>
+          <w:sz w:val="28"/>
+          <w:szCs w:val="24"/>
+          <w:lang w:eastAsia="zh-CN"/>
+        </w:rPr>
+      </w:pPr>
+    </w:p>
+    <w:p>
+      <w:pPr>
+        <w:spacing w:after="0" w:line="360" w:lineRule="auto"/>
+        <w:ind w:firstLine="567"/>
         <w:jc w:val="both"/>
         <w:rPr>
           <w:rFonts w:ascii="Times New Roman" w:hAnsi="Times New Roman" w:cs="Times New Roman"/>
@@ -7657,6 +7676,282 @@
           <w:szCs w:val="28"/>
         </w:rPr>
         <w:t>.</w:t>
+      </w:r>
+      <w:r>
+        <w:rPr>
+          <w:rFonts w:ascii="Times New Roman" w:hAnsi="Times New Roman" w:cs="Times New Roman"/>
+          <w:sz w:val="24"/>
+          <w:szCs w:val="28"/>
+        </w:rPr>
+        <w:t xml:space="preserve"> </w:t>
+      </w:r>
+      <w:proofErr w:type="spellStart"/>
+      <w:r>
+        <w:rPr>
+          <w:rFonts w:ascii="Times New Roman" w:hAnsi="Times New Roman" w:cs="Times New Roman"/>
+          <w:sz w:val="24"/>
+          <w:szCs w:val="28"/>
+        </w:rPr>
+        <w:t>Pembuatan</w:t>
+      </w:r>
+      <w:proofErr w:type="spellEnd"/>
+      <w:r>
+        <w:rPr>
+          <w:rFonts w:ascii="Times New Roman" w:hAnsi="Times New Roman" w:cs="Times New Roman"/>
+          <w:sz w:val="24"/>
+          <w:szCs w:val="28"/>
+        </w:rPr>
+        <w:t xml:space="preserve"> </w:t>
+      </w:r>
+      <w:proofErr w:type="spellStart"/>
+      <w:r>
+        <w:rPr>
+          <w:rFonts w:ascii="Times New Roman" w:hAnsi="Times New Roman" w:cs="Times New Roman"/>
+          <w:sz w:val="24"/>
+          <w:szCs w:val="28"/>
+        </w:rPr>
+        <w:t>tampilan</w:t>
+      </w:r>
+      <w:proofErr w:type="spellEnd"/>
+      <w:r>
+        <w:rPr>
+          <w:rFonts w:ascii="Times New Roman" w:hAnsi="Times New Roman" w:cs="Times New Roman"/>
+          <w:sz w:val="24"/>
+          <w:szCs w:val="28"/>
+        </w:rPr>
+        <w:t xml:space="preserve"> website marketplace boardgame kami </w:t>
+      </w:r>
+      <w:proofErr w:type="spellStart"/>
+      <w:r>
+        <w:rPr>
+          <w:rFonts w:ascii="Times New Roman" w:hAnsi="Times New Roman" w:cs="Times New Roman"/>
+          <w:sz w:val="24"/>
+          <w:szCs w:val="28"/>
+        </w:rPr>
+        <w:t>menggunakan</w:t>
+      </w:r>
+      <w:proofErr w:type="spellEnd"/>
+      <w:r>
+        <w:rPr>
+          <w:rFonts w:ascii="Times New Roman" w:hAnsi="Times New Roman" w:cs="Times New Roman"/>
+          <w:sz w:val="24"/>
+          <w:szCs w:val="28"/>
+        </w:rPr>
+        <w:t xml:space="preserve"> </w:t>
+      </w:r>
+      <w:proofErr w:type="spellStart"/>
+      <w:r>
+        <w:rPr>
+          <w:rFonts w:ascii="Times New Roman" w:hAnsi="Times New Roman" w:cs="Times New Roman"/>
+          <w:sz w:val="24"/>
+          <w:szCs w:val="28"/>
+        </w:rPr>
+        <w:t>komponen</w:t>
+      </w:r>
+      <w:proofErr w:type="spellEnd"/>
+      <w:r>
+        <w:rPr>
+          <w:rFonts w:ascii="Times New Roman" w:hAnsi="Times New Roman" w:cs="Times New Roman"/>
+          <w:sz w:val="24"/>
+          <w:szCs w:val="28"/>
+        </w:rPr>
+        <w:t xml:space="preserve"> – </w:t>
+      </w:r>
+      <w:proofErr w:type="spellStart"/>
+      <w:r>
+        <w:rPr>
+          <w:rFonts w:ascii="Times New Roman" w:hAnsi="Times New Roman" w:cs="Times New Roman"/>
+          <w:sz w:val="24"/>
+          <w:szCs w:val="28"/>
+        </w:rPr>
+        <w:t>komponen</w:t>
+      </w:r>
+      <w:proofErr w:type="spellEnd"/>
+      <w:r>
+        <w:rPr>
+          <w:rFonts w:ascii="Times New Roman" w:hAnsi="Times New Roman" w:cs="Times New Roman"/>
+          <w:sz w:val="24"/>
+          <w:szCs w:val="28"/>
+        </w:rPr>
+        <w:t xml:space="preserve"> </w:t>
+      </w:r>
+      <w:proofErr w:type="spellStart"/>
+      <w:r>
+        <w:rPr>
+          <w:rFonts w:ascii="Times New Roman" w:hAnsi="Times New Roman" w:cs="Times New Roman"/>
+          <w:sz w:val="24"/>
+          <w:szCs w:val="28"/>
+        </w:rPr>
+        <w:t>dari</w:t>
+      </w:r>
+      <w:proofErr w:type="spellEnd"/>
+      <w:r>
+        <w:rPr>
+          <w:rFonts w:ascii="Times New Roman" w:hAnsi="Times New Roman" w:cs="Times New Roman"/>
+          <w:sz w:val="24"/>
+          <w:szCs w:val="28"/>
+        </w:rPr>
+        <w:t xml:space="preserve"> template SURFSIDE MEDIA E-Commerce</w:t>
+      </w:r>
+      <w:r>
+        <w:rPr>
+          <w:rFonts w:ascii="Times New Roman" w:hAnsi="Times New Roman" w:cs="Times New Roman"/>
+          <w:sz w:val="24"/>
+          <w:szCs w:val="28"/>
+        </w:rPr>
+        <w:t>.</w:t>
+      </w:r>
+      <w:r>
+        <w:rPr>
+          <w:rFonts w:ascii="Times New Roman" w:hAnsi="Times New Roman" w:cs="Times New Roman"/>
+          <w:sz w:val="24"/>
+          <w:szCs w:val="28"/>
+        </w:rPr>
+        <w:t xml:space="preserve"> Pada sub-</w:t>
+      </w:r>
+      <w:proofErr w:type="spellStart"/>
+      <w:r>
+        <w:rPr>
+          <w:rFonts w:ascii="Times New Roman" w:hAnsi="Times New Roman" w:cs="Times New Roman"/>
+          <w:sz w:val="24"/>
+          <w:szCs w:val="28"/>
+        </w:rPr>
+        <w:t>bab</w:t>
+      </w:r>
+      <w:proofErr w:type="spellEnd"/>
+      <w:r>
+        <w:rPr>
+          <w:rFonts w:ascii="Times New Roman" w:hAnsi="Times New Roman" w:cs="Times New Roman"/>
+          <w:sz w:val="24"/>
+          <w:szCs w:val="28"/>
+        </w:rPr>
+        <w:t xml:space="preserve"> </w:t>
+      </w:r>
+      <w:proofErr w:type="spellStart"/>
+      <w:r>
+        <w:rPr>
+          <w:rFonts w:ascii="Times New Roman" w:hAnsi="Times New Roman" w:cs="Times New Roman"/>
+          <w:sz w:val="24"/>
+          <w:szCs w:val="28"/>
+        </w:rPr>
+        <w:t>ini</w:t>
+      </w:r>
+      <w:proofErr w:type="spellEnd"/>
+      <w:r>
+        <w:rPr>
+          <w:rFonts w:ascii="Times New Roman" w:hAnsi="Times New Roman" w:cs="Times New Roman"/>
+          <w:sz w:val="24"/>
+          <w:szCs w:val="28"/>
+        </w:rPr>
+        <w:t xml:space="preserve"> </w:t>
+      </w:r>
+      <w:proofErr w:type="spellStart"/>
+      <w:r>
+        <w:rPr>
+          <w:rFonts w:ascii="Times New Roman" w:hAnsi="Times New Roman" w:cs="Times New Roman"/>
+          <w:sz w:val="24"/>
+          <w:szCs w:val="28"/>
+        </w:rPr>
+        <w:t>akan</w:t>
+      </w:r>
+      <w:proofErr w:type="spellEnd"/>
+      <w:r>
+        <w:rPr>
+          <w:rFonts w:ascii="Times New Roman" w:hAnsi="Times New Roman" w:cs="Times New Roman"/>
+          <w:sz w:val="24"/>
+          <w:szCs w:val="28"/>
+        </w:rPr>
+        <w:t xml:space="preserve"> </w:t>
+      </w:r>
+      <w:proofErr w:type="spellStart"/>
+      <w:r>
+        <w:rPr>
+          <w:rFonts w:ascii="Times New Roman" w:hAnsi="Times New Roman" w:cs="Times New Roman"/>
+          <w:sz w:val="24"/>
+          <w:szCs w:val="28"/>
+        </w:rPr>
+        <w:t>dijelaskan</w:t>
+      </w:r>
+      <w:proofErr w:type="spellEnd"/>
+      <w:r>
+        <w:rPr>
+          <w:rFonts w:ascii="Times New Roman" w:hAnsi="Times New Roman" w:cs="Times New Roman"/>
+          <w:sz w:val="24"/>
+          <w:szCs w:val="28"/>
+        </w:rPr>
+        <w:t xml:space="preserve"> </w:t>
+      </w:r>
+      <w:proofErr w:type="spellStart"/>
+      <w:r>
+        <w:rPr>
+          <w:rFonts w:ascii="Times New Roman" w:hAnsi="Times New Roman" w:cs="Times New Roman"/>
+          <w:sz w:val="24"/>
+          <w:szCs w:val="28"/>
+        </w:rPr>
+        <w:t>tampilan</w:t>
+      </w:r>
+      <w:proofErr w:type="spellEnd"/>
+      <w:r>
+        <w:rPr>
+          <w:rFonts w:ascii="Times New Roman" w:hAnsi="Times New Roman" w:cs="Times New Roman"/>
+          <w:sz w:val="24"/>
+          <w:szCs w:val="28"/>
+        </w:rPr>
+        <w:t xml:space="preserve"> </w:t>
+      </w:r>
+      <w:proofErr w:type="spellStart"/>
+      <w:r>
+        <w:rPr>
+          <w:rFonts w:ascii="Times New Roman" w:hAnsi="Times New Roman" w:cs="Times New Roman"/>
+          <w:sz w:val="24"/>
+          <w:szCs w:val="28"/>
+        </w:rPr>
+        <w:t>dari</w:t>
+      </w:r>
+      <w:proofErr w:type="spellEnd"/>
+      <w:r>
+        <w:rPr>
+          <w:rFonts w:ascii="Times New Roman" w:hAnsi="Times New Roman" w:cs="Times New Roman"/>
+          <w:sz w:val="24"/>
+          <w:szCs w:val="28"/>
+        </w:rPr>
+        <w:t xml:space="preserve"> </w:t>
+      </w:r>
+      <w:proofErr w:type="spellStart"/>
+      <w:r>
+        <w:rPr>
+          <w:rFonts w:ascii="Times New Roman" w:hAnsi="Times New Roman" w:cs="Times New Roman"/>
+          <w:sz w:val="24"/>
+          <w:szCs w:val="28"/>
+        </w:rPr>
+        <w:t>halaman</w:t>
+      </w:r>
+      <w:proofErr w:type="spellEnd"/>
+      <w:r>
+        <w:rPr>
+          <w:rFonts w:ascii="Times New Roman" w:hAnsi="Times New Roman" w:cs="Times New Roman"/>
+          <w:sz w:val="24"/>
+          <w:szCs w:val="28"/>
+        </w:rPr>
+        <w:t xml:space="preserve"> yang </w:t>
+      </w:r>
+      <w:proofErr w:type="spellStart"/>
+      <w:r>
+        <w:rPr>
+          <w:rFonts w:ascii="Times New Roman" w:hAnsi="Times New Roman" w:cs="Times New Roman"/>
+          <w:sz w:val="24"/>
+          <w:szCs w:val="28"/>
+        </w:rPr>
+        <w:t>terdapat</w:t>
+      </w:r>
+      <w:proofErr w:type="spellEnd"/>
+      <w:r>
+        <w:rPr>
+          <w:rFonts w:ascii="Times New Roman" w:hAnsi="Times New Roman" w:cs="Times New Roman"/>
+          <w:sz w:val="24"/>
+          <w:szCs w:val="28"/>
+        </w:rPr>
+        <w:t xml:space="preserve"> pada website marketplace boardgame kami.</w:t>
       </w:r>
     </w:p>
     <w:p>
@@ -7674,6 +7969,508 @@
           <w:sz w:val="24"/>
           <w:szCs w:val="24"/>
           <w:lang w:eastAsia="id-ID"/>
+        </w:rPr>
+      </w:pPr>
+    </w:p>
+    <w:p>
+      <w:pPr>
+        <w:keepNext/>
+        <w:keepLines/>
+        <w:widowControl w:val="0"/>
+        <w:numPr>
+          <w:ilvl w:val="1"/>
+          <w:numId w:val="1"/>
+        </w:numPr>
+        <w:spacing w:after="0" w:line="360" w:lineRule="auto"/>
+        <w:ind w:left="709" w:hanging="709"/>
+        <w:contextualSpacing/>
+        <w:outlineLvl w:val="1"/>
+        <w:rPr>
+          <w:rFonts w:ascii="Times New Roman" w:eastAsia="Times New Roman" w:hAnsi="Times New Roman" w:cs="Times New Roman"/>
+          <w:b/>
+          <w:color w:val="000000"/>
+          <w:sz w:val="28"/>
+          <w:szCs w:val="24"/>
+          <w:lang w:val="id-ID" w:eastAsia="zh-CN"/>
+        </w:rPr>
+      </w:pPr>
+      <w:proofErr w:type="spellStart"/>
+      <w:r>
+        <w:rPr>
+          <w:rFonts w:ascii="Times New Roman" w:eastAsia="Times New Roman" w:hAnsi="Times New Roman" w:cs="Times New Roman"/>
+          <w:b/>
+          <w:color w:val="000000"/>
+          <w:sz w:val="28"/>
+          <w:szCs w:val="24"/>
+          <w:lang w:eastAsia="zh-CN"/>
+        </w:rPr>
+        <w:t>Tampilan</w:t>
+      </w:r>
+      <w:proofErr w:type="spellEnd"/>
+      <w:r>
+        <w:rPr>
+          <w:rFonts w:ascii="Times New Roman" w:eastAsia="Times New Roman" w:hAnsi="Times New Roman" w:cs="Times New Roman"/>
+          <w:b/>
+          <w:color w:val="000000"/>
+          <w:sz w:val="28"/>
+          <w:szCs w:val="24"/>
+          <w:lang w:eastAsia="zh-CN"/>
+        </w:rPr>
+        <w:t xml:space="preserve"> Halaman Awal</w:t>
+      </w:r>
+    </w:p>
+    <w:p>
+      <w:pPr>
+        <w:tabs>
+          <w:tab w:val="left" w:pos="720"/>
+          <w:tab w:val="left" w:pos="3105"/>
+        </w:tabs>
+        <w:spacing w:line="360" w:lineRule="auto"/>
+        <w:rPr>
+          <w:rFonts w:ascii="Times New Roman" w:eastAsia="Times New Roman" w:hAnsi="Times New Roman"/>
+          <w:b/>
+          <w:bCs/>
+          <w:color w:val="000000"/>
+          <w:sz w:val="24"/>
+          <w:szCs w:val="24"/>
+          <w:lang w:eastAsia="id-ID"/>
+        </w:rPr>
+      </w:pPr>
+      <w:r>
+        <w:rPr>
+          <w:rFonts w:ascii="Times New Roman" w:eastAsia="Times New Roman" w:hAnsi="Times New Roman"/>
+          <w:b/>
+          <w:bCs/>
+          <w:color w:val="000000"/>
+          <w:sz w:val="24"/>
+          <w:szCs w:val="24"/>
+          <w:lang w:eastAsia="id-ID"/>
+        </w:rPr>
+        <w:drawing>
+          <wp:inline distT="0" distB="0" distL="0" distR="0" wp14:anchorId="741AA9BD" wp14:editId="3C30DE0E">
+            <wp:extent cx="5252085" cy="2600960"/>
+            <wp:effectExtent l="0" t="0" r="5715" b="8890"/>
+            <wp:docPr id="4" name="Picture 4"/>
+            <wp:cNvGraphicFramePr>
+              <a:graphicFrameLocks xmlns:a="http://schemas.openxmlformats.org/drawingml/2006/main" noChangeAspect="1"/>
+            </wp:cNvGraphicFramePr>
+            <a:graphic xmlns:a="http://schemas.openxmlformats.org/drawingml/2006/main">
+              <a:graphicData uri="http://schemas.openxmlformats.org/drawingml/2006/picture">
+                <pic:pic xmlns:pic="http://schemas.openxmlformats.org/drawingml/2006/picture">
+                  <pic:nvPicPr>
+                    <pic:cNvPr id="1" name=""/>
+                    <pic:cNvPicPr/>
+                  </pic:nvPicPr>
+                  <pic:blipFill>
+                    <a:blip r:embed="rId7"/>
+                    <a:stretch>
+                      <a:fillRect/>
+                    </a:stretch>
+                  </pic:blipFill>
+                  <pic:spPr>
+                    <a:xfrm>
+                      <a:off x="0" y="0"/>
+                      <a:ext cx="5252085" cy="2600960"/>
+                    </a:xfrm>
+                    <a:prstGeom prst="rect">
+                      <a:avLst/>
+                    </a:prstGeom>
+                  </pic:spPr>
+                </pic:pic>
+              </a:graphicData>
+            </a:graphic>
+          </wp:inline>
+        </w:drawing>
+      </w:r>
+    </w:p>
+    <w:p>
+      <w:pPr>
+        <w:tabs>
+          <w:tab w:val="left" w:pos="720"/>
+          <w:tab w:val="left" w:pos="3105"/>
+        </w:tabs>
+        <w:spacing w:line="360" w:lineRule="auto"/>
+        <w:rPr>
+          <w:rFonts w:ascii="Times New Roman" w:eastAsia="Times New Roman" w:hAnsi="Times New Roman"/>
+          <w:b/>
+          <w:bCs/>
+          <w:color w:val="000000"/>
+          <w:sz w:val="24"/>
+          <w:szCs w:val="24"/>
+          <w:lang w:eastAsia="id-ID"/>
+        </w:rPr>
+      </w:pPr>
+      <w:r>
+        <w:rPr>
+          <w:rFonts w:ascii="Times New Roman" w:eastAsia="Times New Roman" w:hAnsi="Times New Roman"/>
+          <w:b/>
+          <w:bCs/>
+          <w:color w:val="000000"/>
+          <w:sz w:val="24"/>
+          <w:szCs w:val="24"/>
+          <w:lang w:eastAsia="id-ID"/>
+        </w:rPr>
+        <w:lastRenderedPageBreak/>
+        <w:drawing>
+          <wp:inline distT="0" distB="0" distL="0" distR="0" wp14:anchorId="21883234" wp14:editId="0DD87A90">
+            <wp:extent cx="5252085" cy="2594610"/>
+            <wp:effectExtent l="0" t="0" r="5715" b="0"/>
+            <wp:docPr id="5" name="Picture 5"/>
+            <wp:cNvGraphicFramePr>
+              <a:graphicFrameLocks xmlns:a="http://schemas.openxmlformats.org/drawingml/2006/main" noChangeAspect="1"/>
+            </wp:cNvGraphicFramePr>
+            <a:graphic xmlns:a="http://schemas.openxmlformats.org/drawingml/2006/main">
+              <a:graphicData uri="http://schemas.openxmlformats.org/drawingml/2006/picture">
+                <pic:pic xmlns:pic="http://schemas.openxmlformats.org/drawingml/2006/picture">
+                  <pic:nvPicPr>
+                    <pic:cNvPr id="1" name=""/>
+                    <pic:cNvPicPr/>
+                  </pic:nvPicPr>
+                  <pic:blipFill>
+                    <a:blip r:embed="rId8"/>
+                    <a:stretch>
+                      <a:fillRect/>
+                    </a:stretch>
+                  </pic:blipFill>
+                  <pic:spPr>
+                    <a:xfrm>
+                      <a:off x="0" y="0"/>
+                      <a:ext cx="5252085" cy="2594610"/>
+                    </a:xfrm>
+                    <a:prstGeom prst="rect">
+                      <a:avLst/>
+                    </a:prstGeom>
+                  </pic:spPr>
+                </pic:pic>
+              </a:graphicData>
+            </a:graphic>
+          </wp:inline>
+        </w:drawing>
+      </w:r>
+    </w:p>
+    <w:p>
+      <w:pPr>
+        <w:tabs>
+          <w:tab w:val="left" w:pos="720"/>
+          <w:tab w:val="left" w:pos="3105"/>
+        </w:tabs>
+        <w:spacing w:line="360" w:lineRule="auto"/>
+        <w:rPr>
+          <w:rFonts w:ascii="Times New Roman" w:eastAsia="Times New Roman" w:hAnsi="Times New Roman"/>
+          <w:b/>
+          <w:bCs/>
+          <w:color w:val="000000"/>
+          <w:sz w:val="24"/>
+          <w:szCs w:val="24"/>
+          <w:lang w:eastAsia="id-ID"/>
+        </w:rPr>
+      </w:pPr>
+    </w:p>
+    <w:p>
+      <w:pPr>
+        <w:keepNext/>
+        <w:keepLines/>
+        <w:widowControl w:val="0"/>
+        <w:numPr>
+          <w:ilvl w:val="1"/>
+          <w:numId w:val="1"/>
+        </w:numPr>
+        <w:spacing w:after="0" w:line="360" w:lineRule="auto"/>
+        <w:ind w:left="709" w:hanging="709"/>
+        <w:contextualSpacing/>
+        <w:outlineLvl w:val="1"/>
+        <w:rPr>
+          <w:rFonts w:ascii="Times New Roman" w:eastAsia="Times New Roman" w:hAnsi="Times New Roman" w:cs="Times New Roman"/>
+          <w:b/>
+          <w:color w:val="000000"/>
+          <w:sz w:val="28"/>
+          <w:szCs w:val="24"/>
+          <w:lang w:val="id-ID" w:eastAsia="zh-CN"/>
+        </w:rPr>
+      </w:pPr>
+      <w:proofErr w:type="spellStart"/>
+      <w:r>
+        <w:rPr>
+          <w:rFonts w:ascii="Times New Roman" w:eastAsia="Times New Roman" w:hAnsi="Times New Roman" w:cs="Times New Roman"/>
+          <w:b/>
+          <w:color w:val="000000"/>
+          <w:sz w:val="28"/>
+          <w:szCs w:val="24"/>
+          <w:lang w:eastAsia="zh-CN"/>
+        </w:rPr>
+        <w:t>Tampilan</w:t>
+      </w:r>
+      <w:proofErr w:type="spellEnd"/>
+      <w:r>
+        <w:rPr>
+          <w:rFonts w:ascii="Times New Roman" w:eastAsia="Times New Roman" w:hAnsi="Times New Roman" w:cs="Times New Roman"/>
+          <w:b/>
+          <w:color w:val="000000"/>
+          <w:sz w:val="28"/>
+          <w:szCs w:val="24"/>
+          <w:lang w:eastAsia="zh-CN"/>
+        </w:rPr>
+        <w:t xml:space="preserve"> Register User</w:t>
+      </w:r>
+    </w:p>
+    <w:p>
+      <w:pPr>
+        <w:keepNext/>
+        <w:keepLines/>
+        <w:widowControl w:val="0"/>
+        <w:spacing w:after="0" w:line="360" w:lineRule="auto"/>
+        <w:contextualSpacing/>
+        <w:outlineLvl w:val="1"/>
+        <w:rPr>
+          <w:rFonts w:ascii="Times New Roman" w:eastAsia="Times New Roman" w:hAnsi="Times New Roman" w:cs="Times New Roman"/>
+          <w:b/>
+          <w:color w:val="000000"/>
+          <w:sz w:val="28"/>
+          <w:szCs w:val="24"/>
+          <w:lang w:val="id-ID" w:eastAsia="zh-CN"/>
+        </w:rPr>
+      </w:pPr>
+      <w:r>
+        <w:rPr>
+          <w:noProof/>
+        </w:rPr>
+        <w:drawing>
+          <wp:inline distT="0" distB="0" distL="0" distR="0" wp14:anchorId="7BD98CFF" wp14:editId="0EFE994B">
+            <wp:extent cx="5252085" cy="2548890"/>
+            <wp:effectExtent l="0" t="0" r="5715" b="3810"/>
+            <wp:docPr id="7" name="Picture 7"/>
+            <wp:cNvGraphicFramePr>
+              <a:graphicFrameLocks xmlns:a="http://schemas.openxmlformats.org/drawingml/2006/main" noChangeAspect="1"/>
+            </wp:cNvGraphicFramePr>
+            <a:graphic xmlns:a="http://schemas.openxmlformats.org/drawingml/2006/main">
+              <a:graphicData uri="http://schemas.openxmlformats.org/drawingml/2006/picture">
+                <pic:pic xmlns:pic="http://schemas.openxmlformats.org/drawingml/2006/picture">
+                  <pic:nvPicPr>
+                    <pic:cNvPr id="1" name=""/>
+                    <pic:cNvPicPr/>
+                  </pic:nvPicPr>
+                  <pic:blipFill>
+                    <a:blip r:embed="rId9"/>
+                    <a:stretch>
+                      <a:fillRect/>
+                    </a:stretch>
+                  </pic:blipFill>
+                  <pic:spPr>
+                    <a:xfrm>
+                      <a:off x="0" y="0"/>
+                      <a:ext cx="5252085" cy="2548890"/>
+                    </a:xfrm>
+                    <a:prstGeom prst="rect">
+                      <a:avLst/>
+                    </a:prstGeom>
+                  </pic:spPr>
+                </pic:pic>
+              </a:graphicData>
+            </a:graphic>
+          </wp:inline>
+        </w:drawing>
+      </w:r>
+    </w:p>
+    <w:p>
+      <w:pPr>
+        <w:keepNext/>
+        <w:keepLines/>
+        <w:widowControl w:val="0"/>
+        <w:spacing w:after="0" w:line="360" w:lineRule="auto"/>
+        <w:contextualSpacing/>
+        <w:outlineLvl w:val="1"/>
+        <w:rPr>
+          <w:rFonts w:ascii="Times New Roman" w:eastAsia="Times New Roman" w:hAnsi="Times New Roman" w:cs="Times New Roman"/>
+          <w:b/>
+          <w:color w:val="000000"/>
+          <w:sz w:val="28"/>
+          <w:szCs w:val="24"/>
+          <w:lang w:val="id-ID" w:eastAsia="zh-CN"/>
+        </w:rPr>
+      </w:pPr>
+    </w:p>
+    <w:p>
+      <w:pPr>
+        <w:keepNext/>
+        <w:keepLines/>
+        <w:widowControl w:val="0"/>
+        <w:numPr>
+          <w:ilvl w:val="1"/>
+          <w:numId w:val="1"/>
+        </w:numPr>
+        <w:spacing w:after="0" w:line="360" w:lineRule="auto"/>
+        <w:ind w:left="709" w:hanging="709"/>
+        <w:contextualSpacing/>
+        <w:outlineLvl w:val="1"/>
+        <w:rPr>
+          <w:rFonts w:ascii="Times New Roman" w:eastAsia="Times New Roman" w:hAnsi="Times New Roman" w:cs="Times New Roman"/>
+          <w:b/>
+          <w:color w:val="000000"/>
+          <w:sz w:val="28"/>
+          <w:szCs w:val="24"/>
+          <w:lang w:val="id-ID" w:eastAsia="zh-CN"/>
+        </w:rPr>
+      </w:pPr>
+      <w:proofErr w:type="spellStart"/>
+      <w:r>
+        <w:rPr>
+          <w:rFonts w:ascii="Times New Roman" w:eastAsia="Times New Roman" w:hAnsi="Times New Roman" w:cs="Times New Roman"/>
+          <w:b/>
+          <w:color w:val="000000"/>
+          <w:sz w:val="28"/>
+          <w:szCs w:val="24"/>
+          <w:lang w:eastAsia="zh-CN"/>
+        </w:rPr>
+        <w:t>Tampilan</w:t>
+      </w:r>
+      <w:proofErr w:type="spellEnd"/>
+      <w:r>
+        <w:rPr>
+          <w:rFonts w:ascii="Times New Roman" w:eastAsia="Times New Roman" w:hAnsi="Times New Roman" w:cs="Times New Roman"/>
+          <w:b/>
+          <w:color w:val="000000"/>
+          <w:sz w:val="28"/>
+          <w:szCs w:val="24"/>
+          <w:lang w:eastAsia="zh-CN"/>
+        </w:rPr>
+        <w:t xml:space="preserve"> Login </w:t>
+      </w:r>
+    </w:p>
+    <w:p>
+      <w:pPr>
+        <w:keepNext/>
+        <w:keepLines/>
+        <w:widowControl w:val="0"/>
+        <w:numPr>
+          <w:ilvl w:val="1"/>
+          <w:numId w:val="1"/>
+        </w:numPr>
+        <w:spacing w:after="0" w:line="360" w:lineRule="auto"/>
+        <w:ind w:left="709" w:hanging="709"/>
+        <w:contextualSpacing/>
+        <w:outlineLvl w:val="1"/>
+        <w:rPr>
+          <w:rFonts w:ascii="Times New Roman" w:eastAsia="Times New Roman" w:hAnsi="Times New Roman" w:cs="Times New Roman"/>
+          <w:b/>
+          <w:color w:val="000000"/>
+          <w:sz w:val="28"/>
+          <w:szCs w:val="24"/>
+          <w:lang w:val="id-ID" w:eastAsia="zh-CN"/>
+        </w:rPr>
+      </w:pPr>
+      <w:proofErr w:type="spellStart"/>
+      <w:r>
+        <w:rPr>
+          <w:rFonts w:ascii="Times New Roman" w:eastAsia="Times New Roman" w:hAnsi="Times New Roman" w:cs="Times New Roman"/>
+          <w:b/>
+          <w:color w:val="000000"/>
+          <w:sz w:val="28"/>
+          <w:szCs w:val="24"/>
+          <w:lang w:eastAsia="zh-CN"/>
+        </w:rPr>
+        <w:t>Tampilan</w:t>
+      </w:r>
+      <w:proofErr w:type="spellEnd"/>
+      <w:r>
+        <w:rPr>
+          <w:rFonts w:ascii="Times New Roman" w:eastAsia="Times New Roman" w:hAnsi="Times New Roman" w:cs="Times New Roman"/>
+          <w:b/>
+          <w:color w:val="000000"/>
+          <w:sz w:val="28"/>
+          <w:szCs w:val="24"/>
+          <w:lang w:eastAsia="zh-CN"/>
+        </w:rPr>
+        <w:t xml:space="preserve"> Insert </w:t>
+      </w:r>
+      <w:proofErr w:type="spellStart"/>
+      <w:r>
+        <w:rPr>
+          <w:rFonts w:ascii="Times New Roman" w:eastAsia="Times New Roman" w:hAnsi="Times New Roman" w:cs="Times New Roman"/>
+          <w:b/>
+          <w:color w:val="000000"/>
+          <w:sz w:val="28"/>
+          <w:szCs w:val="24"/>
+          <w:lang w:eastAsia="zh-CN"/>
+        </w:rPr>
+        <w:t>Produk</w:t>
+      </w:r>
+      <w:proofErr w:type="spellEnd"/>
+    </w:p>
+    <w:p>
+      <w:pPr>
+        <w:keepNext/>
+        <w:keepLines/>
+        <w:widowControl w:val="0"/>
+        <w:numPr>
+          <w:ilvl w:val="1"/>
+          <w:numId w:val="1"/>
+        </w:numPr>
+        <w:spacing w:after="0" w:line="360" w:lineRule="auto"/>
+        <w:ind w:left="709" w:hanging="709"/>
+        <w:contextualSpacing/>
+        <w:outlineLvl w:val="1"/>
+        <w:rPr>
+          <w:rFonts w:ascii="Times New Roman" w:eastAsia="Times New Roman" w:hAnsi="Times New Roman" w:cs="Times New Roman"/>
+          <w:b/>
+          <w:color w:val="000000"/>
+          <w:sz w:val="28"/>
+          <w:szCs w:val="24"/>
+          <w:lang w:val="id-ID" w:eastAsia="zh-CN"/>
+        </w:rPr>
+      </w:pPr>
+      <w:proofErr w:type="spellStart"/>
+      <w:r>
+        <w:rPr>
+          <w:rFonts w:ascii="Times New Roman" w:eastAsia="Times New Roman" w:hAnsi="Times New Roman" w:cs="Times New Roman"/>
+          <w:b/>
+          <w:color w:val="000000"/>
+          <w:sz w:val="28"/>
+          <w:szCs w:val="24"/>
+          <w:lang w:eastAsia="zh-CN"/>
+        </w:rPr>
+        <w:t>Tampilan</w:t>
+      </w:r>
+      <w:proofErr w:type="spellEnd"/>
+      <w:r>
+        <w:rPr>
+          <w:rFonts w:ascii="Times New Roman" w:eastAsia="Times New Roman" w:hAnsi="Times New Roman" w:cs="Times New Roman"/>
+          <w:b/>
+          <w:color w:val="000000"/>
+          <w:sz w:val="28"/>
+          <w:szCs w:val="24"/>
+          <w:lang w:eastAsia="zh-CN"/>
+        </w:rPr>
+        <w:t xml:space="preserve"> Update </w:t>
+      </w:r>
+      <w:proofErr w:type="spellStart"/>
+      <w:r>
+        <w:rPr>
+          <w:rFonts w:ascii="Times New Roman" w:eastAsia="Times New Roman" w:hAnsi="Times New Roman" w:cs="Times New Roman"/>
+          <w:b/>
+          <w:color w:val="000000"/>
+          <w:sz w:val="28"/>
+          <w:szCs w:val="24"/>
+          <w:lang w:eastAsia="zh-CN"/>
+        </w:rPr>
+        <w:t>Produk</w:t>
+      </w:r>
+      <w:proofErr w:type="spellEnd"/>
+    </w:p>
+    <w:p>
+      <w:pPr>
+        <w:keepNext/>
+        <w:keepLines/>
+        <w:widowControl w:val="0"/>
+        <w:spacing w:after="0" w:line="360" w:lineRule="auto"/>
+        <w:contextualSpacing/>
+        <w:outlineLvl w:val="1"/>
+        <w:rPr>
+          <w:rFonts w:ascii="Times New Roman" w:eastAsia="Times New Roman" w:hAnsi="Times New Roman" w:cs="Times New Roman"/>
+          <w:b/>
+          <w:color w:val="000000"/>
+          <w:sz w:val="28"/>
+          <w:szCs w:val="24"/>
+          <w:lang w:val="id-ID" w:eastAsia="zh-CN"/>
         </w:rPr>
       </w:pPr>
     </w:p>
@@ -7692,7 +8489,7 @@
   <w:abstractNum w:abstractNumId="0" w15:restartNumberingAfterBreak="0">
     <w:nsid w:val="22A847EE"/>
     <w:multiLevelType w:val="hybridMultilevel"/>
-    <w:tmpl w:val="72C8D0C2"/>
+    <w:tmpl w:val="139EF0C6"/>
     <w:lvl w:ilvl="0" w:tplc="C380C24A">
       <w:start w:val="1"/>
       <w:numFmt w:val="decimal"/>
@@ -7705,14 +8502,17 @@
         <w:rFonts w:hint="default"/>
       </w:rPr>
     </w:lvl>
-    <w:lvl w:ilvl="1" w:tplc="04090019" w:tentative="1">
+    <w:lvl w:ilvl="1" w:tplc="E84E821E">
       <w:start w:val="1"/>
-      <w:numFmt w:val="lowerLetter"/>
-      <w:lvlText w:val="%2."/>
+      <w:numFmt w:val="decimal"/>
+      <w:lvlText w:val="3.4.%2"/>
       <w:lvlJc w:val="left"/>
       <w:pPr>
         <w:ind w:left="1440" w:hanging="360"/>
       </w:pPr>
+      <w:rPr>
+        <w:rFonts w:hint="default"/>
+      </w:rPr>
     </w:lvl>
     <w:lvl w:ilvl="2" w:tplc="0409001B" w:tentative="1">
       <w:start w:val="1"/>

</xml_diff>